<commit_message>
writer & search & paginator
+ create search request , writer , paginator
</commit_message>
<xml_diff>
--- a/گام به گام انجام پروژه جنگو.docx
+++ b/گام به گام انجام پروژه جنگو.docx
@@ -24,7 +24,7 @@
       <w:pPr>
         <w:jc w:val="right"/>
         <w:rPr>
-          <w:rFonts w:cs="B Zar" w:hint="cs"/>
+          <w:rFonts w:cs="B Zar"/>
           <w:rtl/>
           <w:lang w:bidi="fa-IR"/>
         </w:rPr>
@@ -75,7 +75,7 @@
     <w:p>
       <w:pPr>
         <w:rPr>
-          <w:rFonts w:cs="B Zar" w:hint="cs"/>
+          <w:rFonts w:cs="B Zar"/>
           <w:color w:val="2F5496" w:themeColor="accent1" w:themeShade="BF"/>
           <w:lang w:bidi="fa-IR"/>
         </w:rPr>
@@ -253,9 +253,170 @@
     </w:p>
     <w:p>
       <w:pPr>
+        <w:pStyle w:val="NoSpacing"/>
+        <w:rPr>
+          <w:color w:val="4472C4" w:themeColor="accent1"/>
+          <w:sz w:val="20"/>
+          <w:szCs w:val="20"/>
+        </w:rPr>
+      </w:pPr>
+      <w:r>
+        <w:rPr>
+          <w:color w:val="4472C4" w:themeColor="accent1"/>
+          <w:sz w:val="20"/>
+          <w:szCs w:val="20"/>
+        </w:rPr>
+        <w:t>STATIC_URL = 'static/'</w:t>
+      </w:r>
+    </w:p>
+    <w:p>
+      <w:pPr>
+        <w:pStyle w:val="NoSpacing"/>
+        <w:rPr>
+          <w:color w:val="4472C4" w:themeColor="accent1"/>
+          <w:sz w:val="20"/>
+          <w:szCs w:val="20"/>
+        </w:rPr>
+      </w:pPr>
+      <w:r>
+        <w:rPr>
+          <w:color w:val="4472C4" w:themeColor="accent1"/>
+          <w:sz w:val="20"/>
+          <w:szCs w:val="20"/>
+        </w:rPr>
+        <w:t>STATIC_ROOT = BASE_DIR.joinpath('/static')</w:t>
+      </w:r>
+    </w:p>
+    <w:p>
+      <w:pPr>
+        <w:pStyle w:val="NoSpacing"/>
+        <w:rPr>
+          <w:color w:val="4472C4" w:themeColor="accent1"/>
+          <w:sz w:val="20"/>
+          <w:szCs w:val="20"/>
+        </w:rPr>
+      </w:pPr>
+      <w:r>
+        <w:rPr>
+          <w:color w:val="4472C4" w:themeColor="accent1"/>
+          <w:sz w:val="20"/>
+          <w:szCs w:val="20"/>
+        </w:rPr>
+        <w:t>MEDIA_URL = 'media/'</w:t>
+      </w:r>
+    </w:p>
+    <w:p>
+      <w:pPr>
+        <w:pStyle w:val="NoSpacing"/>
+        <w:rPr>
+          <w:color w:val="4472C4" w:themeColor="accent1"/>
+          <w:sz w:val="20"/>
+          <w:szCs w:val="20"/>
+        </w:rPr>
+      </w:pPr>
+      <w:r>
+        <w:rPr>
+          <w:color w:val="4472C4" w:themeColor="accent1"/>
+          <w:sz w:val="20"/>
+          <w:szCs w:val="20"/>
+        </w:rPr>
+        <w:t>MEDIA_ROOT = BASE_DIR.joinpath('</w:t>
+      </w:r>
+      <w:r>
+        <w:rPr>
+          <w:color w:val="4472C4" w:themeColor="accent1"/>
+          <w:sz w:val="20"/>
+          <w:szCs w:val="20"/>
+        </w:rPr>
+        <w:t>/</w:t>
+      </w:r>
+      <w:r>
+        <w:rPr>
+          <w:color w:val="4472C4" w:themeColor="accent1"/>
+          <w:sz w:val="20"/>
+          <w:szCs w:val="20"/>
+        </w:rPr>
+        <w:t>media')</w:t>
+      </w:r>
+    </w:p>
+    <w:p>
+      <w:pPr>
+        <w:pStyle w:val="NoSpacing"/>
+        <w:rPr>
+          <w:color w:val="4472C4" w:themeColor="accent1"/>
+          <w:sz w:val="20"/>
+          <w:szCs w:val="20"/>
+        </w:rPr>
+      </w:pPr>
+    </w:p>
+    <w:p>
+      <w:pPr>
+        <w:pStyle w:val="NoSpacing"/>
+        <w:rPr>
+          <w:color w:val="4472C4" w:themeColor="accent1"/>
+          <w:sz w:val="20"/>
+          <w:szCs w:val="20"/>
+        </w:rPr>
+      </w:pPr>
+      <w:r>
+        <w:rPr>
+          <w:color w:val="4472C4" w:themeColor="accent1"/>
+          <w:sz w:val="20"/>
+          <w:szCs w:val="20"/>
+        </w:rPr>
+        <w:t>STATICFILES_DIRS = [</w:t>
+      </w:r>
+    </w:p>
+    <w:p>
+      <w:pPr>
+        <w:pStyle w:val="NoSpacing"/>
+        <w:rPr>
+          <w:color w:val="4472C4" w:themeColor="accent1"/>
+          <w:sz w:val="20"/>
+          <w:szCs w:val="20"/>
+        </w:rPr>
+      </w:pPr>
+      <w:r>
+        <w:rPr>
+          <w:color w:val="4472C4" w:themeColor="accent1"/>
+          <w:sz w:val="20"/>
+          <w:szCs w:val="20"/>
+        </w:rPr>
+        <w:t>    BASE_DIR/'static',</w:t>
+      </w:r>
+    </w:p>
+    <w:p>
+      <w:pPr>
+        <w:pStyle w:val="NoSpacing"/>
+        <w:rPr>
+          <w:color w:val="4472C4" w:themeColor="accent1"/>
+          <w:sz w:val="20"/>
+          <w:szCs w:val="20"/>
+        </w:rPr>
+      </w:pPr>
+      <w:r>
+        <w:rPr>
+          <w:color w:val="4472C4" w:themeColor="accent1"/>
+          <w:sz w:val="20"/>
+          <w:szCs w:val="20"/>
+        </w:rPr>
+        <w:t>]</w:t>
+      </w:r>
+    </w:p>
+    <w:p>
+      <w:pPr>
         <w:jc w:val="right"/>
         <w:rPr>
           <w:rFonts w:cs="B Zar"/>
+          <w:lang w:bidi="fa-IR"/>
+        </w:rPr>
+      </w:pPr>
+    </w:p>
+    <w:p>
+      <w:pPr>
+        <w:jc w:val="right"/>
+        <w:rPr>
+          <w:rFonts w:cs="B Zar"/>
           <w:rtl/>
           <w:lang w:bidi="fa-IR"/>
         </w:rPr>
@@ -359,7 +520,7 @@
       <w:pPr>
         <w:jc w:val="right"/>
         <w:rPr>
-          <w:rFonts w:cs="B Zar" w:hint="cs"/>
+          <w:rFonts w:cs="B Zar"/>
           <w:rtl/>
           <w:lang w:bidi="fa-IR"/>
         </w:rPr>
@@ -682,6 +843,8 @@
         </w:rPr>
         <w:t>Urlpatterns = [</w:t>
       </w:r>
+      <w:bookmarkStart w:id="0" w:name="_GoBack"/>
+      <w:bookmarkEnd w:id="0"/>
     </w:p>
     <w:p>
       <w:pPr>
@@ -792,19 +955,17 @@
       <w:pPr>
         <w:jc w:val="right"/>
         <w:rPr>
-          <w:rFonts w:cs="B Zar" w:hint="cs"/>
-          <w:rtl/>
-          <w:lang w:bidi="fa-IR"/>
-        </w:rPr>
-      </w:pPr>
-      <w:bookmarkStart w:id="0" w:name="_GoBack"/>
-      <w:bookmarkEnd w:id="0"/>
+          <w:rFonts w:cs="B Zar"/>
+          <w:rtl/>
+          <w:lang w:bidi="fa-IR"/>
+        </w:rPr>
+      </w:pPr>
     </w:p>
     <w:p>
       <w:pPr>
         <w:jc w:val="right"/>
         <w:rPr>
-          <w:rFonts w:cs="B Zar" w:hint="cs"/>
+          <w:rFonts w:cs="B Zar"/>
           <w:rtl/>
           <w:lang w:bidi="fa-IR"/>
         </w:rPr>
@@ -1241,6 +1402,15 @@
     <w:semiHidden/>
     <w:unhideWhenUsed/>
   </w:style>
+  <w:style w:type="paragraph" w:styleId="NoSpacing">
+    <w:name w:val="No Spacing"/>
+    <w:uiPriority w:val="1"/>
+    <w:qFormat/>
+    <w:rsid w:val="00D5395B"/>
+    <w:pPr>
+      <w:spacing w:after="0" w:line="240" w:lineRule="auto"/>
+    </w:pPr>
+  </w:style>
 </w:styles>
 </file>
 

</xml_diff>